<commit_message>
Writing a New Game Maker Article on Door Animation
</commit_message>
<xml_diff>
--- a/Articles/2026/2_Game_Maker_2/15_Animation_For_Doors/SEO for Game Maker.docx
+++ b/Articles/2026/2_Game_Maker_2/15_Animation_For_Doors/SEO for Game Maker.docx
@@ -18,10 +18,10 @@
         <w:t>" content="</w:t>
       </w:r>
       <w:r>
-        <w:t>13 Door System</w:t>
-      </w:r>
-      <w:r>
-        <w:t xml:space="preserve"> "&gt;</w:t>
+        <w:t>15 Animation for Doors</w:t>
+      </w:r>
+      <w:r>
+        <w:t>"&gt;</w:t>
       </w:r>
     </w:p>
     <w:p/>
@@ -100,9 +100,14 @@
       <w:r>
         <w:t>" content="</w:t>
       </w:r>
-      <w:r>
-        <w:t>In this tutorial, we will be starting to build our door system. In the Dungeon Crawler game, we will want to have a variety of different doors, which can be coded to take the hero to various areas, in the game.</w:t>
-      </w:r>
+      <w:bookmarkStart w:id="0" w:name="_Hlk219378004"/>
+      <w:r>
+        <w:t xml:space="preserve">In this tutorial, </w:t>
+      </w:r>
+      <w:r>
+        <w:t>we will be looking at writing the code to give our doors some special effects. Yes, we will be animating those effects right in Game Maker’s code panel and giving them a bit of razzle-dazzle.</w:t>
+      </w:r>
+      <w:bookmarkEnd w:id="0"/>
       <w:r>
         <w:t>"/&gt;</w:t>
       </w:r>
@@ -232,7 +237,10 @@
         <w:t xml:space="preserve"> https://starsindust.github.io/</w:t>
       </w:r>
       <w:r>
-        <w:t>Enlightenment/Articles/2026/2_Game_Maker_2/13_Door_System/13_Door_System.html</w:t>
+        <w:t xml:space="preserve"> </w:t>
+      </w:r>
+      <w:r>
+        <w:t>Enlightenment/Articles/2026/2_Game_Maker_2/15_Animation_For_Doors/15_Animation_For_Doors.html</w:t>
       </w:r>
       <w:r>
         <w:t>"&gt;</w:t>

</xml_diff>